<commit_message>
adding theme bw to all ggplot and trying to fix scree plot
</commit_message>
<xml_diff>
--- a/bivariate_panel.docx
+++ b/bivariate_panel.docx
@@ -3668,6 +3668,51 @@
         <w:rPr>
           <w:rStyle w:val="NormalTok"/>
         </w:rPr>
+        <w:t xml:space="preserve">(</w:t>
+      </w:r>
+      <w:r>
+        <w:rPr>
+          <w:rStyle w:val="AttributeTok"/>
+        </w:rPr>
+        <w:t xml:space="preserve">color=</w:t>
+      </w:r>
+      <w:r>
+        <w:rPr>
+          <w:rStyle w:val="StringTok"/>
+        </w:rPr>
+        <w:t xml:space="preserve">"darkgray"</w:t>
+      </w:r>
+      <w:r>
+        <w:rPr>
+          <w:rStyle w:val="NormalTok"/>
+        </w:rPr>
+        <w:t xml:space="preserve">)</w:t>
+      </w:r>
+      <w:r>
+        <w:rPr>
+          <w:rStyle w:val="SpecialCharTok"/>
+        </w:rPr>
+        <w:t xml:space="preserve">+</w:t>
+      </w:r>
+      <w:r>
+        <w:br/>
+      </w:r>
+      <w:r>
+        <w:rPr>
+          <w:rStyle w:val="NormalTok"/>
+        </w:rPr>
+        <w:t xml:space="preserve">  </w:t>
+      </w:r>
+      <w:r>
+        <w:rPr>
+          <w:rStyle w:val="FunctionTok"/>
+        </w:rPr>
+        <w:t xml:space="preserve">theme_bw</w:t>
+      </w:r>
+      <w:r>
+        <w:rPr>
+          <w:rStyle w:val="NormalTok"/>
+        </w:rPr>
         <w:t xml:space="preserve">()</w:t>
       </w:r>
       <w:r>
@@ -3675,15 +3720,6 @@
           <w:rStyle w:val="SpecialCharTok"/>
         </w:rPr>
         <w:t xml:space="preserve">+</w:t>
-      </w:r>
-      <w:r>
-        <w:br/>
-      </w:r>
-      <w:r>
-        <w:rPr>
-          <w:rStyle w:val="NormalTok"/>
-        </w:rPr>
-        <w:t xml:space="preserve">  </w:t>
       </w:r>
       <w:r>
         <w:rPr>
@@ -5747,7 +5783,7 @@
       <w:r>
         <w:drawing>
           <wp:inline>
-            <wp:extent cx="4620126" cy="3696101"/>
+            <wp:extent cx="5334000" cy="3333750"/>
             <wp:effectExtent b="0" l="0" r="0" t="0"/>
             <wp:docPr descr="" title="" id="21" name="Picture"/>
             <a:graphic>
@@ -5768,7 +5804,7 @@
                   <pic:spPr bwMode="auto">
                     <a:xfrm>
                       <a:off x="0" y="0"/>
-                      <a:ext cx="4620126" cy="3696101"/>
+                      <a:ext cx="5334000" cy="3333750"/>
                     </a:xfrm>
                     <a:prstGeom prst="rect">
                       <a:avLst/>
@@ -5936,6 +5972,24 @@
         <w:rPr>
           <w:rStyle w:val="FunctionTok"/>
         </w:rPr>
+        <w:t xml:space="preserve">theme_bw</w:t>
+      </w:r>
+      <w:r>
+        <w:rPr>
+          <w:rStyle w:val="NormalTok"/>
+        </w:rPr>
+        <w:t xml:space="preserve">()</w:t>
+      </w:r>
+      <w:r>
+        <w:rPr>
+          <w:rStyle w:val="SpecialCharTok"/>
+        </w:rPr>
+        <w:t xml:space="preserve">+</w:t>
+      </w:r>
+      <w:r>
+        <w:rPr>
+          <w:rStyle w:val="FunctionTok"/>
+        </w:rPr>
         <w:t xml:space="preserve">theme</w:t>
       </w:r>
       <w:r>
@@ -7994,7 +8048,7 @@
       <w:r>
         <w:drawing>
           <wp:inline>
-            <wp:extent cx="4620126" cy="3696101"/>
+            <wp:extent cx="5334000" cy="3333750"/>
             <wp:effectExtent b="0" l="0" r="0" t="0"/>
             <wp:docPr descr="" title="" id="24" name="Picture"/>
             <a:graphic>
@@ -8015,7 +8069,7 @@
                   <pic:spPr bwMode="auto">
                     <a:xfrm>
                       <a:off x="0" y="0"/>
-                      <a:ext cx="4620126" cy="3696101"/>
+                      <a:ext cx="5334000" cy="3333750"/>
                     </a:xfrm>
                     <a:prstGeom prst="rect">
                       <a:avLst/>
@@ -8183,6 +8237,24 @@
         <w:rPr>
           <w:rStyle w:val="FunctionTok"/>
         </w:rPr>
+        <w:t xml:space="preserve">theme_bw</w:t>
+      </w:r>
+      <w:r>
+        <w:rPr>
+          <w:rStyle w:val="NormalTok"/>
+        </w:rPr>
+        <w:t xml:space="preserve">()</w:t>
+      </w:r>
+      <w:r>
+        <w:rPr>
+          <w:rStyle w:val="SpecialCharTok"/>
+        </w:rPr>
+        <w:t xml:space="preserve">+</w:t>
+      </w:r>
+      <w:r>
+        <w:rPr>
+          <w:rStyle w:val="FunctionTok"/>
+        </w:rPr>
         <w:t xml:space="preserve">theme</w:t>
       </w:r>
       <w:r>
@@ -10241,7 +10313,7 @@
       <w:r>
         <w:drawing>
           <wp:inline>
-            <wp:extent cx="4620126" cy="3696101"/>
+            <wp:extent cx="5334000" cy="3333750"/>
             <wp:effectExtent b="0" l="0" r="0" t="0"/>
             <wp:docPr descr="" title="" id="27" name="Picture"/>
             <a:graphic>
@@ -10262,7 +10334,7 @@
                   <pic:spPr bwMode="auto">
                     <a:xfrm>
                       <a:off x="0" y="0"/>
-                      <a:ext cx="4620126" cy="3696101"/>
+                      <a:ext cx="5334000" cy="3333750"/>
                     </a:xfrm>
                     <a:prstGeom prst="rect">
                       <a:avLst/>
@@ -10430,6 +10502,24 @@
         <w:rPr>
           <w:rStyle w:val="FunctionTok"/>
         </w:rPr>
+        <w:t xml:space="preserve">theme_bw</w:t>
+      </w:r>
+      <w:r>
+        <w:rPr>
+          <w:rStyle w:val="NormalTok"/>
+        </w:rPr>
+        <w:t xml:space="preserve">()</w:t>
+      </w:r>
+      <w:r>
+        <w:rPr>
+          <w:rStyle w:val="SpecialCharTok"/>
+        </w:rPr>
+        <w:t xml:space="preserve">+</w:t>
+      </w:r>
+      <w:r>
+        <w:rPr>
+          <w:rStyle w:val="FunctionTok"/>
+        </w:rPr>
         <w:t xml:space="preserve">theme</w:t>
       </w:r>
       <w:r>
@@ -12488,7 +12578,7 @@
       <w:r>
         <w:drawing>
           <wp:inline>
-            <wp:extent cx="4620126" cy="3696101"/>
+            <wp:extent cx="5334000" cy="3333750"/>
             <wp:effectExtent b="0" l="0" r="0" t="0"/>
             <wp:docPr descr="" title="" id="30" name="Picture"/>
             <a:graphic>
@@ -12509,7 +12599,7 @@
                   <pic:spPr bwMode="auto">
                     <a:xfrm>
                       <a:off x="0" y="0"/>
-                      <a:ext cx="4620126" cy="3696101"/>
+                      <a:ext cx="5334000" cy="3333750"/>
                     </a:xfrm>
                     <a:prstGeom prst="rect">
                       <a:avLst/>

</xml_diff>